<commit_message>
Classes done with UML
</commit_message>
<xml_diff>
--- a/Project Requirement Dcoument CS162.docx
+++ b/Project Requirement Dcoument CS162.docx
@@ -24241,6 +24241,9 @@
     </w:p>
     <w:p>
       <w:r>
+        <w:rPr>
+          <w:noProof/>
+        </w:rPr>
         <w:drawing>
           <wp:inline distT="0" distB="0" distL="0" distR="0" wp14:anchorId="0FFC85EE" wp14:editId="5EA18EE5">
             <wp:extent cx="4629796" cy="1629002"/>
@@ -24300,6 +24303,7 @@
       <w:r>
         <w:rPr>
           <w:b/>
+          <w:noProof/>
         </w:rPr>
         <w:drawing>
           <wp:inline distT="0" distB="0" distL="0" distR="0" wp14:anchorId="4C44219C" wp14:editId="232560C2">
@@ -24360,6 +24364,7 @@
       <w:r>
         <w:rPr>
           <w:b/>
+          <w:noProof/>
         </w:rPr>
         <w:drawing>
           <wp:inline distT="0" distB="0" distL="0" distR="0" wp14:anchorId="26D90633" wp14:editId="2A9F62AD">
@@ -24420,6 +24425,7 @@
       <w:r>
         <w:rPr>
           <w:b/>
+          <w:noProof/>
         </w:rPr>
         <w:lastRenderedPageBreak/>
         <w:drawing>
@@ -24500,6 +24506,7 @@
       <w:r>
         <w:rPr>
           <w:b/>
+          <w:noProof/>
         </w:rPr>
         <w:drawing>
           <wp:inline distT="0" distB="0" distL="0" distR="0" wp14:anchorId="6927B8F6" wp14:editId="0C6C06DB">
@@ -24560,6 +24567,7 @@
       <w:r>
         <w:rPr>
           <w:b/>
+          <w:noProof/>
         </w:rPr>
         <w:drawing>
           <wp:inline distT="0" distB="0" distL="0" distR="0" wp14:anchorId="03054495" wp14:editId="7C24C63E">
@@ -24627,6 +24635,7 @@
       <w:r>
         <w:rPr>
           <w:b/>
+          <w:noProof/>
         </w:rPr>
         <w:drawing>
           <wp:inline distT="0" distB="0" distL="0" distR="0" wp14:anchorId="6A7CFC3A" wp14:editId="0DCBD65E">
@@ -24687,6 +24696,7 @@
       <w:r>
         <w:rPr>
           <w:b/>
+          <w:noProof/>
         </w:rPr>
         <w:drawing>
           <wp:inline distT="0" distB="0" distL="0" distR="0" wp14:anchorId="72E4809B" wp14:editId="3DA61E2B">
@@ -24741,6 +24751,9 @@
     <w:p/>
     <w:p>
       <w:r>
+        <w:rPr>
+          <w:noProof/>
+        </w:rPr>
         <w:drawing>
           <wp:inline distT="0" distB="0" distL="0" distR="0" wp14:anchorId="1F653FF1" wp14:editId="235550C2">
             <wp:extent cx="3877216" cy="2876951"/>
@@ -24850,6 +24863,7 @@
       <w:r>
         <w:rPr>
           <w:b/>
+          <w:noProof/>
         </w:rPr>
         <w:drawing>
           <wp:inline distT="0" distB="0" distL="0" distR="0" wp14:anchorId="78E799FC" wp14:editId="131CB4BF">
@@ -24910,6 +24924,9 @@
     </w:p>
     <w:p>
       <w:r>
+        <w:rPr>
+          <w:noProof/>
+        </w:rPr>
         <w:drawing>
           <wp:inline distT="0" distB="0" distL="0" distR="0" wp14:anchorId="16C5C605" wp14:editId="3C4A75D3">
             <wp:extent cx="4782217" cy="4610743"/>
@@ -24987,6 +25004,7 @@
       <w:r>
         <w:rPr>
           <w:b/>
+          <w:noProof/>
         </w:rPr>
         <w:drawing>
           <wp:inline distT="0" distB="0" distL="0" distR="0" wp14:anchorId="700E2B8B" wp14:editId="349ADE1C">
@@ -25047,6 +25065,7 @@
       <w:r>
         <w:rPr>
           <w:b/>
+          <w:noProof/>
         </w:rPr>
         <w:drawing>
           <wp:inline distT="0" distB="0" distL="0" distR="0" wp14:anchorId="0FA18696" wp14:editId="2F33CD18">
@@ -25107,6 +25126,7 @@
       <w:r>
         <w:rPr>
           <w:b/>
+          <w:noProof/>
         </w:rPr>
         <w:drawing>
           <wp:inline distT="0" distB="0" distL="0" distR="0" wp14:anchorId="3F255477" wp14:editId="5353E1C5">
@@ -25187,6 +25207,13 @@
         </w:rPr>
       </w:pPr>
     </w:p>
+    <w:p>
+      <w:pPr>
+        <w:rPr>
+          <w:b/>
+        </w:rPr>
+      </w:pPr>
+    </w:p>
     <w:p/>
     <w:p>
       <w:pPr>
@@ -25224,17 +25251,32 @@
           <w:ilvl w:val="0"/>
           <w:numId w:val="18"/>
         </w:numPr>
-      </w:pPr>
-      <w:r>
+        <w:rPr>
+          <w:b/>
+        </w:rPr>
+      </w:pPr>
+      <w:r>
+        <w:rPr>
+          <w:b/>
+        </w:rPr>
         <w:t xml:space="preserve">Worker </w:t>
       </w:r>
       <w:r>
+        <w:rPr>
+          <w:b/>
+        </w:rPr>
         <w:t xml:space="preserve"> c</w:t>
       </w:r>
       <w:r>
+        <w:rPr>
+          <w:b/>
+        </w:rPr>
         <w:t xml:space="preserve">  = new </w:t>
       </w:r>
       <w:r>
+        <w:rPr>
+          <w:b/>
+        </w:rPr>
         <w:t>Cashier();</w:t>
       </w:r>
     </w:p>
@@ -25245,21 +25287,15 @@
           <w:ilvl w:val="0"/>
           <w:numId w:val="18"/>
         </w:numPr>
-      </w:pPr>
-      <w:r>
-        <w:t xml:space="preserve">Worker </w:t>
-      </w:r>
-      <w:r>
-        <w:t xml:space="preserve"> g</w:t>
-      </w:r>
-      <w:r>
-        <w:t xml:space="preserve">  = new</w:t>
-      </w:r>
-      <w:r>
-        <w:t xml:space="preserve"> Guard</w:t>
-      </w:r>
-      <w:r>
-        <w:t>();</w:t>
+        <w:rPr>
+          <w:b/>
+        </w:rPr>
+      </w:pPr>
+      <w:r>
+        <w:rPr>
+          <w:b/>
+        </w:rPr>
+        <w:t>Worker  g  = new Guard();</w:t>
       </w:r>
     </w:p>
     <w:p>
@@ -25269,21 +25305,15 @@
           <w:ilvl w:val="0"/>
           <w:numId w:val="18"/>
         </w:numPr>
-      </w:pPr>
-      <w:r>
-        <w:t xml:space="preserve">Worker </w:t>
-      </w:r>
-      <w:r>
-        <w:t xml:space="preserve"> s</w:t>
-      </w:r>
-      <w:r>
-        <w:t xml:space="preserve">  = new </w:t>
-      </w:r>
-      <w:r>
-        <w:t>Swapper</w:t>
-      </w:r>
-      <w:r>
-        <w:t>();</w:t>
+        <w:rPr>
+          <w:b/>
+        </w:rPr>
+      </w:pPr>
+      <w:r>
+        <w:rPr>
+          <w:b/>
+        </w:rPr>
+        <w:t>Worker  s  = new Swapper();</w:t>
       </w:r>
     </w:p>
     <w:p>
@@ -25298,6 +25328,9 @@
         <w:ind w:left="780"/>
       </w:pPr>
       <w:r>
+        <w:rPr>
+          <w:noProof/>
+        </w:rPr>
         <w:drawing>
           <wp:inline distT="0" distB="0" distL="0" distR="0" wp14:anchorId="37681755" wp14:editId="42924FD6">
             <wp:extent cx="5792008" cy="5344271"/>
@@ -25347,24 +25380,445 @@
         </w:rPr>
         <w:t>Example 2:</w:t>
       </w:r>
-      <w:bookmarkStart w:id="14" w:name="_GoBack"/>
-      <w:bookmarkEnd w:id="14"/>
+    </w:p>
+    <w:p>
+      <w:pPr>
+        <w:pStyle w:val="ListParagraph"/>
+        <w:numPr>
+          <w:ilvl w:val="0"/>
+          <w:numId w:val="19"/>
+        </w:numPr>
+        <w:rPr>
+          <w:b/>
+        </w:rPr>
+      </w:pPr>
+      <w:r>
+        <w:rPr>
+          <w:b/>
+        </w:rPr>
+        <w:t>Person p = new Management();</w:t>
+      </w:r>
+    </w:p>
+    <w:p>
+      <w:pPr>
+        <w:pStyle w:val="ListParagraph"/>
+        <w:numPr>
+          <w:ilvl w:val="0"/>
+          <w:numId w:val="19"/>
+        </w:numPr>
+        <w:rPr>
+          <w:b/>
+        </w:rPr>
+      </w:pPr>
+      <w:r>
+        <w:rPr>
+          <w:b/>
+        </w:rPr>
+        <w:t>Person p = new Client();</w:t>
+      </w:r>
+    </w:p>
+    <w:p>
+      <w:pPr>
+        <w:pStyle w:val="ListParagraph"/>
+        <w:numPr>
+          <w:ilvl w:val="0"/>
+          <w:numId w:val="19"/>
+        </w:numPr>
+        <w:rPr>
+          <w:b/>
+        </w:rPr>
+      </w:pPr>
+      <w:r>
+        <w:rPr>
+          <w:b/>
+        </w:rPr>
+        <w:t>Person p = new Manager();</w:t>
+      </w:r>
+    </w:p>
+    <w:p>
+      <w:pPr>
+        <w:pStyle w:val="ListParagraph"/>
+        <w:numPr>
+          <w:ilvl w:val="0"/>
+          <w:numId w:val="19"/>
+        </w:numPr>
+        <w:rPr>
+          <w:b/>
+        </w:rPr>
+      </w:pPr>
+      <w:r>
+        <w:rPr>
+          <w:b/>
+        </w:rPr>
+        <w:t>Management m = new Manager();</w:t>
+      </w:r>
+    </w:p>
+    <w:p>
+      <w:pPr>
+        <w:pStyle w:val="ListParagraph"/>
+        <w:numPr>
+          <w:ilvl w:val="0"/>
+          <w:numId w:val="19"/>
+        </w:numPr>
+        <w:rPr>
+          <w:b/>
+        </w:rPr>
+      </w:pPr>
+      <w:r>
+        <w:rPr>
+          <w:b/>
+        </w:rPr>
+        <w:t>Client c = new Manager();</w:t>
+      </w:r>
+    </w:p>
+    <w:p>
+      <w:pPr>
+        <w:ind w:left="360"/>
+        <w:rPr>
+          <w:b/>
+        </w:rPr>
+      </w:pPr>
+      <w:r>
+        <w:rPr>
+          <w:b/>
+        </w:rPr>
+        <w:t xml:space="preserve"> </w:t>
+      </w:r>
     </w:p>
     <w:p/>
     <w:p/>
     <w:p/>
     <w:p>
+      <w:pPr>
+        <w:rPr>
+          <w:b/>
+          <w:noProof/>
+        </w:rPr>
+      </w:pPr>
       <w:r>
         <w:br w:type="page"/>
       </w:r>
     </w:p>
     <w:p>
+      <w:r>
+        <w:rPr>
+          <w:b/>
+          <w:noProof/>
+        </w:rPr>
+        <w:lastRenderedPageBreak/>
+        <w:drawing>
+          <wp:inline distT="0" distB="0" distL="0" distR="0" wp14:anchorId="4BC03F4B" wp14:editId="2949064D">
+            <wp:extent cx="4601217" cy="3896269"/>
+            <wp:effectExtent l="0" t="0" r="8890" b="9525"/>
+            <wp:docPr id="55" name="Picture 55"/>
+            <wp:cNvGraphicFramePr>
+              <a:graphicFrameLocks xmlns:a="http://schemas.openxmlformats.org/drawingml/2006/main" noChangeAspect="1"/>
+            </wp:cNvGraphicFramePr>
+            <a:graphic xmlns:a="http://schemas.openxmlformats.org/drawingml/2006/main">
+              <a:graphicData uri="http://schemas.openxmlformats.org/drawingml/2006/picture">
+                <pic:pic xmlns:pic="http://schemas.openxmlformats.org/drawingml/2006/picture">
+                  <pic:nvPicPr>
+                    <pic:cNvPr id="0" name=""/>
+                    <pic:cNvPicPr/>
+                  </pic:nvPicPr>
+                  <pic:blipFill>
+                    <a:blip r:embed="rId64"/>
+                    <a:stretch>
+                      <a:fillRect/>
+                    </a:stretch>
+                  </pic:blipFill>
+                  <pic:spPr>
+                    <a:xfrm>
+                      <a:off x="0" y="0"/>
+                      <a:ext cx="4601217" cy="3896269"/>
+                    </a:xfrm>
+                    <a:prstGeom prst="rect">
+                      <a:avLst/>
+                    </a:prstGeom>
+                  </pic:spPr>
+                </pic:pic>
+              </a:graphicData>
+            </a:graphic>
+          </wp:inline>
+        </w:drawing>
+      </w:r>
+    </w:p>
+    <w:p>
+      <w:pPr>
+        <w:rPr>
+          <w:b/>
+          <w:noProof/>
+        </w:rPr>
+      </w:pPr>
+      <w:r>
+        <w:rPr>
+          <w:b/>
+          <w:noProof/>
+        </w:rPr>
+        <w:t>Example 3:</w:t>
+      </w:r>
+    </w:p>
+    <w:p>
+      <w:pPr>
+        <w:pStyle w:val="ListParagraph"/>
+        <w:numPr>
+          <w:ilvl w:val="0"/>
+          <w:numId w:val="19"/>
+        </w:numPr>
+        <w:rPr>
+          <w:b/>
+          <w:noProof/>
+        </w:rPr>
+      </w:pPr>
+      <w:r>
+        <w:rPr>
+          <w:b/>
+          <w:noProof/>
+        </w:rPr>
+        <w:t>Request m = managerRequest();</w:t>
+      </w:r>
+    </w:p>
+    <w:p>
+      <w:pPr>
+        <w:pStyle w:val="ListParagraph"/>
+        <w:numPr>
+          <w:ilvl w:val="0"/>
+          <w:numId w:val="19"/>
+        </w:numPr>
+        <w:rPr>
+          <w:b/>
+          <w:noProof/>
+        </w:rPr>
+      </w:pPr>
+      <w:r>
+        <w:rPr>
+          <w:b/>
+          <w:noProof/>
+        </w:rPr>
+        <w:t>Request m = ClienttRequest();</w:t>
+      </w:r>
+    </w:p>
+    <w:p>
+      <w:pPr>
+        <w:pStyle w:val="ListParagraph"/>
+        <w:rPr>
+          <w:b/>
+          <w:noProof/>
+        </w:rPr>
+      </w:pPr>
+    </w:p>
+    <w:p>
+      <w:pPr>
+        <w:rPr>
+          <w:b/>
+        </w:rPr>
+      </w:pPr>
+      <w:r>
+        <w:rPr>
+          <w:b/>
+        </w:rPr>
+        <w:drawing>
+          <wp:inline distT="0" distB="0" distL="0" distR="0" wp14:anchorId="5CBA5C07" wp14:editId="0A13EE0D">
+            <wp:extent cx="2429214" cy="2410161"/>
+            <wp:effectExtent l="0" t="0" r="9525" b="9525"/>
+            <wp:docPr id="57" name="Picture 57"/>
+            <wp:cNvGraphicFramePr>
+              <a:graphicFrameLocks xmlns:a="http://schemas.openxmlformats.org/drawingml/2006/main" noChangeAspect="1"/>
+            </wp:cNvGraphicFramePr>
+            <a:graphic xmlns:a="http://schemas.openxmlformats.org/drawingml/2006/main">
+              <a:graphicData uri="http://schemas.openxmlformats.org/drawingml/2006/picture">
+                <pic:pic xmlns:pic="http://schemas.openxmlformats.org/drawingml/2006/picture">
+                  <pic:nvPicPr>
+                    <pic:cNvPr id="0" name=""/>
+                    <pic:cNvPicPr/>
+                  </pic:nvPicPr>
+                  <pic:blipFill>
+                    <a:blip r:embed="rId70"/>
+                    <a:stretch>
+                      <a:fillRect/>
+                    </a:stretch>
+                  </pic:blipFill>
+                  <pic:spPr>
+                    <a:xfrm>
+                      <a:off x="0" y="0"/>
+                      <a:ext cx="2429214" cy="2410161"/>
+                    </a:xfrm>
+                    <a:prstGeom prst="rect">
+                      <a:avLst/>
+                    </a:prstGeom>
+                  </pic:spPr>
+                </pic:pic>
+              </a:graphicData>
+            </a:graphic>
+          </wp:inline>
+        </w:drawing>
+      </w:r>
+    </w:p>
+    <w:p>
+      <w:pPr>
+        <w:rPr>
+          <w:b/>
+        </w:rPr>
+      </w:pPr>
+      <w:r>
+        <w:rPr>
+          <w:b/>
+        </w:rPr>
+        <w:t>Example 4:</w:t>
+      </w:r>
+    </w:p>
+    <w:p>
+      <w:pPr>
+        <w:rPr>
+          <w:b/>
+        </w:rPr>
+      </w:pPr>
+    </w:p>
+    <w:p>
+      <w:pPr>
+        <w:rPr>
+          <w:b/>
+        </w:rPr>
+      </w:pPr>
+      <w:r>
+        <w:rPr>
+          <w:b/>
+        </w:rPr>
+        <w:drawing>
+          <wp:inline distT="0" distB="0" distL="0" distR="0" wp14:anchorId="4F2EEB42" wp14:editId="779B868B">
+            <wp:extent cx="2629267" cy="2010056"/>
+            <wp:effectExtent l="0" t="0" r="0" b="9525"/>
+            <wp:docPr id="64" name="Picture 64"/>
+            <wp:cNvGraphicFramePr>
+              <a:graphicFrameLocks xmlns:a="http://schemas.openxmlformats.org/drawingml/2006/main" noChangeAspect="1"/>
+            </wp:cNvGraphicFramePr>
+            <a:graphic xmlns:a="http://schemas.openxmlformats.org/drawingml/2006/main">
+              <a:graphicData uri="http://schemas.openxmlformats.org/drawingml/2006/picture">
+                <pic:pic xmlns:pic="http://schemas.openxmlformats.org/drawingml/2006/picture">
+                  <pic:nvPicPr>
+                    <pic:cNvPr id="0" name=""/>
+                    <pic:cNvPicPr/>
+                  </pic:nvPicPr>
+                  <pic:blipFill>
+                    <a:blip r:embed="rId71"/>
+                    <a:stretch>
+                      <a:fillRect/>
+                    </a:stretch>
+                  </pic:blipFill>
+                  <pic:spPr>
+                    <a:xfrm>
+                      <a:off x="0" y="0"/>
+                      <a:ext cx="2629267" cy="2010056"/>
+                    </a:xfrm>
+                    <a:prstGeom prst="rect">
+                      <a:avLst/>
+                    </a:prstGeom>
+                  </pic:spPr>
+                </pic:pic>
+              </a:graphicData>
+            </a:graphic>
+          </wp:inline>
+        </w:drawing>
+      </w:r>
+    </w:p>
+    <w:p>
+      <w:pPr>
+        <w:rPr>
+          <w:b/>
+        </w:rPr>
+      </w:pPr>
+      <w:r>
+        <w:rPr>
+          <w:b/>
+        </w:rPr>
+        <w:lastRenderedPageBreak/>
+        <w:t>Example 5:</w:t>
+      </w:r>
+    </w:p>
+    <w:p>
+      <w:pPr>
+        <w:pStyle w:val="ListParagraph"/>
+        <w:numPr>
+          <w:ilvl w:val="0"/>
+          <w:numId w:val="19"/>
+        </w:numPr>
+        <w:rPr>
+          <w:b/>
+        </w:rPr>
+      </w:pPr>
+      <w:r>
+        <w:rPr>
+          <w:b/>
+        </w:rPr>
+        <w:t xml:space="preserve">Person </w:t>
+      </w:r>
+      <w:r>
+        <w:rPr>
+          <w:b/>
+        </w:rPr>
+        <w:t>p = new CEO();</w:t>
+      </w:r>
+      <w:bookmarkStart w:id="14" w:name="_GoBack"/>
+      <w:bookmarkEnd w:id="14"/>
+    </w:p>
+    <w:p>
+      <w:pPr>
+        <w:rPr>
+          <w:b/>
+        </w:rPr>
+      </w:pPr>
+      <w:r>
+        <w:rPr>
+          <w:b/>
+        </w:rPr>
+        <w:drawing>
+          <wp:inline distT="0" distB="0" distL="0" distR="0" wp14:anchorId="77DAF6A3" wp14:editId="52EDF3B9">
+            <wp:extent cx="3162741" cy="1400370"/>
+            <wp:effectExtent l="0" t="0" r="0" b="9525"/>
+            <wp:docPr id="68" name="Picture 68"/>
+            <wp:cNvGraphicFramePr>
+              <a:graphicFrameLocks xmlns:a="http://schemas.openxmlformats.org/drawingml/2006/main" noChangeAspect="1"/>
+            </wp:cNvGraphicFramePr>
+            <a:graphic xmlns:a="http://schemas.openxmlformats.org/drawingml/2006/main">
+              <a:graphicData uri="http://schemas.openxmlformats.org/drawingml/2006/picture">
+                <pic:pic xmlns:pic="http://schemas.openxmlformats.org/drawingml/2006/picture">
+                  <pic:nvPicPr>
+                    <pic:cNvPr id="0" name=""/>
+                    <pic:cNvPicPr/>
+                  </pic:nvPicPr>
+                  <pic:blipFill>
+                    <a:blip r:embed="rId72"/>
+                    <a:stretch>
+                      <a:fillRect/>
+                    </a:stretch>
+                  </pic:blipFill>
+                  <pic:spPr>
+                    <a:xfrm>
+                      <a:off x="0" y="0"/>
+                      <a:ext cx="3162741" cy="1400370"/>
+                    </a:xfrm>
+                    <a:prstGeom prst="rect">
+                      <a:avLst/>
+                    </a:prstGeom>
+                  </pic:spPr>
+                </pic:pic>
+              </a:graphicData>
+            </a:graphic>
+          </wp:inline>
+        </w:drawing>
+      </w:r>
+    </w:p>
+    <w:p>
+      <w:r>
+        <w:t xml:space="preserve">     </w:t>
+      </w:r>
+    </w:p>
+    <w:p>
       <w:pPr>
         <w:pStyle w:val="Heading1"/>
       </w:pPr>
       <w:bookmarkStart w:id="15" w:name="_Toc71624260"/>
       <w:r>
-        <w:lastRenderedPageBreak/>
         <w:t>Collections:</w:t>
       </w:r>
       <w:bookmarkEnd w:id="15"/>
@@ -29254,6 +29708,119 @@
     </w:lvl>
   </w:abstractNum>
   <w:abstractNum w:abstractNumId="10">
+    <w:nsid w:val="47AF57A3"/>
+    <w:multiLevelType w:val="hybridMultilevel"/>
+    <w:tmpl w:val="A5923C28"/>
+    <w:lvl w:ilvl="0" w:tplc="04090001">
+      <w:start w:val="1"/>
+      <w:numFmt w:val="bullet"/>
+      <w:lvlText w:val=""/>
+      <w:lvlJc w:val="left"/>
+      <w:pPr>
+        <w:ind w:left="720" w:hanging="360"/>
+      </w:pPr>
+      <w:rPr>
+        <w:rFonts w:ascii="Symbol" w:hAnsi="Symbol" w:hint="default"/>
+      </w:rPr>
+    </w:lvl>
+    <w:lvl w:ilvl="1" w:tplc="04090003" w:tentative="1">
+      <w:start w:val="1"/>
+      <w:numFmt w:val="bullet"/>
+      <w:lvlText w:val="o"/>
+      <w:lvlJc w:val="left"/>
+      <w:pPr>
+        <w:ind w:left="1440" w:hanging="360"/>
+      </w:pPr>
+      <w:rPr>
+        <w:rFonts w:ascii="Courier New" w:hAnsi="Courier New" w:cs="Courier New" w:hint="default"/>
+      </w:rPr>
+    </w:lvl>
+    <w:lvl w:ilvl="2" w:tplc="04090005" w:tentative="1">
+      <w:start w:val="1"/>
+      <w:numFmt w:val="bullet"/>
+      <w:lvlText w:val=""/>
+      <w:lvlJc w:val="left"/>
+      <w:pPr>
+        <w:ind w:left="2160" w:hanging="360"/>
+      </w:pPr>
+      <w:rPr>
+        <w:rFonts w:ascii="Wingdings" w:hAnsi="Wingdings" w:hint="default"/>
+      </w:rPr>
+    </w:lvl>
+    <w:lvl w:ilvl="3" w:tplc="04090001" w:tentative="1">
+      <w:start w:val="1"/>
+      <w:numFmt w:val="bullet"/>
+      <w:lvlText w:val=""/>
+      <w:lvlJc w:val="left"/>
+      <w:pPr>
+        <w:ind w:left="2880" w:hanging="360"/>
+      </w:pPr>
+      <w:rPr>
+        <w:rFonts w:ascii="Symbol" w:hAnsi="Symbol" w:hint="default"/>
+      </w:rPr>
+    </w:lvl>
+    <w:lvl w:ilvl="4" w:tplc="04090003" w:tentative="1">
+      <w:start w:val="1"/>
+      <w:numFmt w:val="bullet"/>
+      <w:lvlText w:val="o"/>
+      <w:lvlJc w:val="left"/>
+      <w:pPr>
+        <w:ind w:left="3600" w:hanging="360"/>
+      </w:pPr>
+      <w:rPr>
+        <w:rFonts w:ascii="Courier New" w:hAnsi="Courier New" w:cs="Courier New" w:hint="default"/>
+      </w:rPr>
+    </w:lvl>
+    <w:lvl w:ilvl="5" w:tplc="04090005" w:tentative="1">
+      <w:start w:val="1"/>
+      <w:numFmt w:val="bullet"/>
+      <w:lvlText w:val=""/>
+      <w:lvlJc w:val="left"/>
+      <w:pPr>
+        <w:ind w:left="4320" w:hanging="360"/>
+      </w:pPr>
+      <w:rPr>
+        <w:rFonts w:ascii="Wingdings" w:hAnsi="Wingdings" w:hint="default"/>
+      </w:rPr>
+    </w:lvl>
+    <w:lvl w:ilvl="6" w:tplc="04090001" w:tentative="1">
+      <w:start w:val="1"/>
+      <w:numFmt w:val="bullet"/>
+      <w:lvlText w:val=""/>
+      <w:lvlJc w:val="left"/>
+      <w:pPr>
+        <w:ind w:left="5040" w:hanging="360"/>
+      </w:pPr>
+      <w:rPr>
+        <w:rFonts w:ascii="Symbol" w:hAnsi="Symbol" w:hint="default"/>
+      </w:rPr>
+    </w:lvl>
+    <w:lvl w:ilvl="7" w:tplc="04090003" w:tentative="1">
+      <w:start w:val="1"/>
+      <w:numFmt w:val="bullet"/>
+      <w:lvlText w:val="o"/>
+      <w:lvlJc w:val="left"/>
+      <w:pPr>
+        <w:ind w:left="5760" w:hanging="360"/>
+      </w:pPr>
+      <w:rPr>
+        <w:rFonts w:ascii="Courier New" w:hAnsi="Courier New" w:cs="Courier New" w:hint="default"/>
+      </w:rPr>
+    </w:lvl>
+    <w:lvl w:ilvl="8" w:tplc="04090005" w:tentative="1">
+      <w:start w:val="1"/>
+      <w:numFmt w:val="bullet"/>
+      <w:lvlText w:val=""/>
+      <w:lvlJc w:val="left"/>
+      <w:pPr>
+        <w:ind w:left="6480" w:hanging="360"/>
+      </w:pPr>
+      <w:rPr>
+        <w:rFonts w:ascii="Wingdings" w:hAnsi="Wingdings" w:hint="default"/>
+      </w:rPr>
+    </w:lvl>
+  </w:abstractNum>
+  <w:abstractNum w:abstractNumId="11">
     <w:nsid w:val="4DAC7F03"/>
     <w:multiLevelType w:val="hybridMultilevel"/>
     <w:tmpl w:val="95FED6F6"/>
@@ -29366,7 +29933,7 @@
       </w:rPr>
     </w:lvl>
   </w:abstractNum>
-  <w:abstractNum w:abstractNumId="11">
+  <w:abstractNum w:abstractNumId="12">
     <w:nsid w:val="5317730A"/>
     <w:multiLevelType w:val="hybridMultilevel"/>
     <w:tmpl w:val="A052034E"/>
@@ -29479,7 +30046,7 @@
       </w:rPr>
     </w:lvl>
   </w:abstractNum>
-  <w:abstractNum w:abstractNumId="12">
+  <w:abstractNum w:abstractNumId="13">
     <w:nsid w:val="5C6B4EB5"/>
     <w:multiLevelType w:val="hybridMultilevel"/>
     <w:tmpl w:val="85FED546"/>
@@ -29592,7 +30159,7 @@
       </w:rPr>
     </w:lvl>
   </w:abstractNum>
-  <w:abstractNum w:abstractNumId="13">
+  <w:abstractNum w:abstractNumId="14">
     <w:nsid w:val="60016302"/>
     <w:multiLevelType w:val="hybridMultilevel"/>
     <w:tmpl w:val="03CC09CA"/>
@@ -29705,7 +30272,7 @@
       </w:rPr>
     </w:lvl>
   </w:abstractNum>
-  <w:abstractNum w:abstractNumId="14">
+  <w:abstractNum w:abstractNumId="15">
     <w:nsid w:val="6CD60C8E"/>
     <w:multiLevelType w:val="hybridMultilevel"/>
     <w:tmpl w:val="91D2D168"/>
@@ -29818,7 +30385,7 @@
       </w:rPr>
     </w:lvl>
   </w:abstractNum>
-  <w:abstractNum w:abstractNumId="15">
+  <w:abstractNum w:abstractNumId="16">
     <w:nsid w:val="6CDB497B"/>
     <w:multiLevelType w:val="hybridMultilevel"/>
     <w:tmpl w:val="736C69FC"/>
@@ -29931,7 +30498,7 @@
       </w:rPr>
     </w:lvl>
   </w:abstractNum>
-  <w:abstractNum w:abstractNumId="16">
+  <w:abstractNum w:abstractNumId="17">
     <w:nsid w:val="6DE83D51"/>
     <w:multiLevelType w:val="hybridMultilevel"/>
     <w:tmpl w:val="0B4EFCB6"/>
@@ -30044,7 +30611,7 @@
       </w:rPr>
     </w:lvl>
   </w:abstractNum>
-  <w:abstractNum w:abstractNumId="17">
+  <w:abstractNum w:abstractNumId="18">
     <w:nsid w:val="7B943CD7"/>
     <w:multiLevelType w:val="hybridMultilevel"/>
     <w:tmpl w:val="8752FE96"/>
@@ -30161,19 +30728,19 @@
     <w:abstractNumId w:val="1"/>
   </w:num>
   <w:num w:numId="2">
+    <w:abstractNumId w:val="16"/>
+  </w:num>
+  <w:num w:numId="3">
     <w:abstractNumId w:val="15"/>
   </w:num>
-  <w:num w:numId="3">
-    <w:abstractNumId w:val="14"/>
-  </w:num>
   <w:num w:numId="4">
-    <w:abstractNumId w:val="10"/>
+    <w:abstractNumId w:val="11"/>
   </w:num>
   <w:num w:numId="5">
     <w:abstractNumId w:val="4"/>
   </w:num>
   <w:num w:numId="6">
-    <w:abstractNumId w:val="17"/>
+    <w:abstractNumId w:val="18"/>
   </w:num>
   <w:num w:numId="7">
     <w:abstractNumId w:val="7"/>
@@ -30194,22 +30761,25 @@
     <w:abstractNumId w:val="5"/>
   </w:num>
   <w:num w:numId="13">
-    <w:abstractNumId w:val="12"/>
+    <w:abstractNumId w:val="13"/>
   </w:num>
   <w:num w:numId="14">
-    <w:abstractNumId w:val="16"/>
+    <w:abstractNumId w:val="17"/>
   </w:num>
   <w:num w:numId="15">
-    <w:abstractNumId w:val="11"/>
+    <w:abstractNumId w:val="12"/>
   </w:num>
   <w:num w:numId="16">
     <w:abstractNumId w:val="8"/>
   </w:num>
   <w:num w:numId="17">
-    <w:abstractNumId w:val="13"/>
+    <w:abstractNumId w:val="14"/>
   </w:num>
   <w:num w:numId="18">
     <w:abstractNumId w:val="2"/>
+  </w:num>
+  <w:num w:numId="19">
+    <w:abstractNumId w:val="10"/>
   </w:num>
 </w:numbering>
 </file>
@@ -31270,7 +31840,7 @@
   <a:extraClrSchemeLst/>
   <a:extLst>
     <a:ext uri="{05A4C25C-085E-4340-85A3-A5531E510DB2}">
-      <thm15:themeFamily xmlns="" xmlns:thm15="http://schemas.microsoft.com/office/thememl/2012/main" name="Office Theme" id="{62F939B6-93AF-4DB8-9C6B-D6C7DFDC589F}" vid="{4A3C46E8-61CC-4603-A589-7422A47A8E4A}"/>
+      <thm15:themeFamily xmlns:thm15="http://schemas.microsoft.com/office/thememl/2012/main" xmlns="" name="Office Theme" id="{62F939B6-93AF-4DB8-9C6B-D6C7DFDC589F}" vid="{4A3C46E8-61CC-4603-A589-7422A47A8E4A}"/>
     </a:ext>
   </a:extLst>
 </a:theme>
@@ -31281,7 +31851,7 @@
 </file>
 
 <file path=customXml/itemProps1.xml><?xml version="1.0" encoding="utf-8"?>
-<ds:datastoreItem xmlns:ds="http://schemas.openxmlformats.org/officeDocument/2006/customXml" ds:itemID="{6D3DDB16-435A-42BE-9231-92BD2E9E1C22}">
+<ds:datastoreItem xmlns:ds="http://schemas.openxmlformats.org/officeDocument/2006/customXml" ds:itemID="{DAD0A232-339A-4A8C-880D-71CD02ED8540}">
   <ds:schemaRefs>
     <ds:schemaRef ds:uri="http://schemas.openxmlformats.org/officeDocument/2006/bibliography"/>
   </ds:schemaRefs>

</xml_diff>